<commit_message>
Removed html sanitizer module
</commit_message>
<xml_diff>
--- a/UAT_TestPlan 0.02.docx
+++ b/UAT_TestPlan 0.02.docx
@@ -988,7 +988,7 @@
         <w:pStyle w:val="Heading1"/>
         <w:numPr>
           <w:ilvl w:val="0"/>
-          <w:numId w:val="9"/>
+          <w:numId w:val="8"/>
         </w:numPr>
         <w:spacing w:after="0" w:lineRule="auto"/>
         <w:ind w:left="720" w:hanging="360"/>
@@ -1008,7 +1008,7 @@
         <w:pStyle w:val="Heading2"/>
         <w:numPr>
           <w:ilvl w:val="1"/>
-          <w:numId w:val="9"/>
+          <w:numId w:val="8"/>
         </w:numPr>
         <w:spacing w:before="0" w:lineRule="auto"/>
         <w:ind w:left="1440" w:hanging="360"/>
@@ -1038,7 +1038,7 @@
       <w:pPr>
         <w:numPr>
           <w:ilvl w:val="0"/>
-          <w:numId w:val="6"/>
+          <w:numId w:val="5"/>
         </w:numPr>
         <w:ind w:left="720" w:hanging="360"/>
         <w:rPr/>
@@ -1054,7 +1054,7 @@
       <w:pPr>
         <w:numPr>
           <w:ilvl w:val="0"/>
-          <w:numId w:val="6"/>
+          <w:numId w:val="5"/>
         </w:numPr>
         <w:ind w:left="720" w:hanging="360"/>
         <w:rPr/>
@@ -1086,7 +1086,7 @@
         <w:rPr>
           <w:rtl w:val="0"/>
         </w:rPr>
-        <w:t xml:space="preserve">The goal is to have both a functioning sign-in page, and a functioning stats page, which then displays the name chosen in the sign-in page. This will be successful if the tester can load the homescreen, go to both pages and back, and can correctly use the content. All of this should also be saved through localstorage. Also included is a HTML sanitizer, which will need to prevent any harmful code being added through the text input.</w:t>
+        <w:t xml:space="preserve">The goal is to have both a functioning sign-in page, and a functioning stats page, which then displays the name chosen in the sign-in page. This will be successful if the tester can load the homescreen, go to both pages and back, and can correctly use the content. All of this should also be saved through localstorage. </w:t>
       </w:r>
     </w:p>
     <w:p>
@@ -1094,7 +1094,7 @@
         <w:pStyle w:val="Heading2"/>
         <w:numPr>
           <w:ilvl w:val="1"/>
-          <w:numId w:val="9"/>
+          <w:numId w:val="8"/>
         </w:numPr>
         <w:ind w:left="1440" w:hanging="360"/>
         <w:rPr/>
@@ -1211,7 +1211,7 @@
         <w:pStyle w:val="Heading2"/>
         <w:numPr>
           <w:ilvl w:val="1"/>
-          <w:numId w:val="9"/>
+          <w:numId w:val="8"/>
         </w:numPr>
         <w:ind w:left="1440" w:hanging="360"/>
         <w:rPr/>
@@ -1256,12 +1256,12 @@
           <wp:inline distB="114300" distT="114300" distL="114300" distR="114300">
             <wp:extent cx="2176463" cy="4024402"/>
             <wp:effectExtent b="0" l="0" r="0" t="0"/>
-            <wp:docPr id="3" name="image3.png"/>
+            <wp:docPr id="3" name="image2.png"/>
             <a:graphic>
               <a:graphicData uri="http://schemas.openxmlformats.org/drawingml/2006/picture">
                 <pic:pic>
                   <pic:nvPicPr>
-                    <pic:cNvPr id="0" name="image3.png"/>
+                    <pic:cNvPr id="0" name="image2.png"/>
                     <pic:cNvPicPr preferRelativeResize="0"/>
                   </pic:nvPicPr>
                   <pic:blipFill>
@@ -1296,12 +1296,12 @@
           <wp:inline distB="114300" distT="114300" distL="114300" distR="114300">
             <wp:extent cx="2114550" cy="3928249"/>
             <wp:effectExtent b="0" l="0" r="0" t="0"/>
-            <wp:docPr id="2" name="image2.png"/>
+            <wp:docPr id="2" name="image3.png"/>
             <a:graphic>
               <a:graphicData uri="http://schemas.openxmlformats.org/drawingml/2006/picture">
                 <pic:pic>
                   <pic:nvPicPr>
-                    <pic:cNvPr id="0" name="image2.png"/>
+                    <pic:cNvPr id="0" name="image3.png"/>
                     <pic:cNvPicPr preferRelativeResize="0"/>
                   </pic:nvPicPr>
                   <pic:blipFill>
@@ -1406,7 +1406,7 @@
         <w:pStyle w:val="Heading1"/>
         <w:numPr>
           <w:ilvl w:val="0"/>
-          <w:numId w:val="9"/>
+          <w:numId w:val="8"/>
         </w:numPr>
         <w:ind w:left="720" w:hanging="360"/>
         <w:rPr/>
@@ -1688,7 +1688,7 @@
               <w:rPr>
                 <w:rtl w:val="0"/>
               </w:rPr>
-              <w:t xml:space="preserve">Check sign-in page and stats page are working properly. Also check for proper HTML sanitizer functionality.</w:t>
+              <w:t xml:space="preserve">Check sign-in page and stats page are working properly. Also check for proper local storage functionality.</w:t>
             </w:r>
           </w:p>
         </w:tc>
@@ -1712,7 +1712,7 @@
         <w:pStyle w:val="Heading1"/>
         <w:numPr>
           <w:ilvl w:val="0"/>
-          <w:numId w:val="9"/>
+          <w:numId w:val="8"/>
         </w:numPr>
         <w:spacing w:after="0" w:lineRule="auto"/>
         <w:ind w:left="720" w:hanging="360"/>
@@ -1732,7 +1732,7 @@
         <w:pStyle w:val="Heading2"/>
         <w:numPr>
           <w:ilvl w:val="1"/>
-          <w:numId w:val="9"/>
+          <w:numId w:val="8"/>
         </w:numPr>
         <w:spacing w:before="0" w:lineRule="auto"/>
         <w:ind w:left="1440" w:hanging="360"/>
@@ -1815,7 +1815,7 @@
         <w:pStyle w:val="Heading2"/>
         <w:numPr>
           <w:ilvl w:val="1"/>
-          <w:numId w:val="9"/>
+          <w:numId w:val="8"/>
         </w:numPr>
         <w:spacing w:before="0" w:lineRule="auto"/>
         <w:ind w:left="1440" w:hanging="360"/>
@@ -1855,7 +1855,7 @@
       <w:pPr>
         <w:numPr>
           <w:ilvl w:val="0"/>
-          <w:numId w:val="4"/>
+          <w:numId w:val="3"/>
         </w:numPr>
         <w:ind w:left="720" w:hanging="360"/>
         <w:rPr>
@@ -1889,7 +1889,7 @@
         <w:pStyle w:val="Heading2"/>
         <w:numPr>
           <w:ilvl w:val="1"/>
-          <w:numId w:val="9"/>
+          <w:numId w:val="8"/>
         </w:numPr>
         <w:spacing w:before="0" w:lineRule="auto"/>
         <w:ind w:left="1440" w:hanging="360"/>
@@ -1968,7 +1968,7 @@
         <w:pStyle w:val="Heading1"/>
         <w:numPr>
           <w:ilvl w:val="0"/>
-          <w:numId w:val="9"/>
+          <w:numId w:val="8"/>
         </w:numPr>
         <w:ind w:left="720" w:hanging="360"/>
         <w:rPr/>
@@ -2166,7 +2166,7 @@
               <w:widowControl w:val="1"/>
               <w:numPr>
                 <w:ilvl w:val="0"/>
-                <w:numId w:val="8"/>
+                <w:numId w:val="7"/>
               </w:numPr>
               <w:pBdr>
                 <w:top w:space="0" w:sz="0" w:val="nil"/>
@@ -2197,7 +2197,7 @@
               <w:widowControl w:val="1"/>
               <w:numPr>
                 <w:ilvl w:val="0"/>
-                <w:numId w:val="8"/>
+                <w:numId w:val="7"/>
               </w:numPr>
               <w:pBdr>
                 <w:top w:space="0" w:sz="0" w:val="nil"/>
@@ -2228,7 +2228,7 @@
               <w:widowControl w:val="1"/>
               <w:numPr>
                 <w:ilvl w:val="0"/>
-                <w:numId w:val="8"/>
+                <w:numId w:val="7"/>
               </w:numPr>
               <w:pBdr>
                 <w:top w:space="0" w:sz="0" w:val="nil"/>
@@ -2259,7 +2259,7 @@
               <w:widowControl w:val="1"/>
               <w:numPr>
                 <w:ilvl w:val="0"/>
-                <w:numId w:val="8"/>
+                <w:numId w:val="7"/>
               </w:numPr>
               <w:pBdr>
                 <w:top w:space="0" w:sz="0" w:val="nil"/>
@@ -2290,7 +2290,7 @@
               <w:widowControl w:val="1"/>
               <w:numPr>
                 <w:ilvl w:val="0"/>
-                <w:numId w:val="8"/>
+                <w:numId w:val="7"/>
               </w:numPr>
               <w:pBdr>
                 <w:top w:space="0" w:sz="0" w:val="nil"/>
@@ -2321,7 +2321,7 @@
               <w:widowControl w:val="1"/>
               <w:numPr>
                 <w:ilvl w:val="0"/>
-                <w:numId w:val="8"/>
+                <w:numId w:val="7"/>
               </w:numPr>
               <w:pBdr>
                 <w:top w:space="0" w:sz="0" w:val="nil"/>
@@ -2355,7 +2355,7 @@
               <w:widowControl w:val="1"/>
               <w:numPr>
                 <w:ilvl w:val="0"/>
-                <w:numId w:val="14"/>
+                <w:numId w:val="12"/>
               </w:numPr>
               <w:pBdr>
                 <w:top w:space="0" w:sz="0" w:val="nil"/>
@@ -2386,7 +2386,7 @@
               <w:widowControl w:val="1"/>
               <w:numPr>
                 <w:ilvl w:val="0"/>
-                <w:numId w:val="14"/>
+                <w:numId w:val="12"/>
               </w:numPr>
               <w:pBdr>
                 <w:top w:space="0" w:sz="0" w:val="nil"/>
@@ -2417,7 +2417,7 @@
               <w:widowControl w:val="1"/>
               <w:numPr>
                 <w:ilvl w:val="0"/>
-                <w:numId w:val="14"/>
+                <w:numId w:val="12"/>
               </w:numPr>
               <w:pBdr>
                 <w:top w:space="0" w:sz="0" w:val="nil"/>
@@ -2799,7 +2799,7 @@
               <w:widowControl w:val="1"/>
               <w:numPr>
                 <w:ilvl w:val="0"/>
-                <w:numId w:val="10"/>
+                <w:numId w:val="9"/>
               </w:numPr>
               <w:pBdr>
                 <w:top w:space="0" w:sz="0" w:val="nil"/>
@@ -2830,7 +2830,7 @@
               <w:widowControl w:val="1"/>
               <w:numPr>
                 <w:ilvl w:val="0"/>
-                <w:numId w:val="10"/>
+                <w:numId w:val="9"/>
               </w:numPr>
               <w:pBdr>
                 <w:top w:space="0" w:sz="0" w:val="nil"/>
@@ -2861,7 +2861,7 @@
               <w:widowControl w:val="1"/>
               <w:numPr>
                 <w:ilvl w:val="0"/>
-                <w:numId w:val="10"/>
+                <w:numId w:val="9"/>
               </w:numPr>
               <w:pBdr>
                 <w:top w:space="0" w:sz="0" w:val="nil"/>
@@ -2892,7 +2892,7 @@
             <w:pPr>
               <w:numPr>
                 <w:ilvl w:val="0"/>
-                <w:numId w:val="11"/>
+                <w:numId w:val="10"/>
               </w:numPr>
               <w:spacing w:line="276" w:lineRule="auto"/>
               <w:ind w:left="720" w:hanging="360"/>
@@ -2914,7 +2914,7 @@
               <w:widowControl w:val="1"/>
               <w:numPr>
                 <w:ilvl w:val="0"/>
-                <w:numId w:val="11"/>
+                <w:numId w:val="10"/>
               </w:numPr>
               <w:pBdr>
                 <w:top w:space="0" w:sz="0" w:val="nil"/>
@@ -3291,7 +3291,7 @@
               <w:widowControl w:val="1"/>
               <w:numPr>
                 <w:ilvl w:val="0"/>
-                <w:numId w:val="5"/>
+                <w:numId w:val="4"/>
               </w:numPr>
               <w:pBdr>
                 <w:top w:space="0" w:sz="0" w:val="nil"/>
@@ -3322,7 +3322,7 @@
               <w:widowControl w:val="1"/>
               <w:numPr>
                 <w:ilvl w:val="0"/>
-                <w:numId w:val="5"/>
+                <w:numId w:val="4"/>
               </w:numPr>
               <w:pBdr>
                 <w:top w:space="0" w:sz="0" w:val="nil"/>
@@ -3350,7 +3350,7 @@
             <w:pPr>
               <w:numPr>
                 <w:ilvl w:val="0"/>
-                <w:numId w:val="5"/>
+                <w:numId w:val="4"/>
               </w:numPr>
               <w:spacing w:line="276" w:lineRule="auto"/>
               <w:ind w:left="720" w:hanging="360"/>
@@ -3369,7 +3369,7 @@
             <w:pPr>
               <w:numPr>
                 <w:ilvl w:val="0"/>
-                <w:numId w:val="5"/>
+                <w:numId w:val="4"/>
               </w:numPr>
               <w:spacing w:line="276" w:lineRule="auto"/>
               <w:ind w:left="720" w:hanging="360"/>
@@ -3388,7 +3388,7 @@
             <w:pPr>
               <w:numPr>
                 <w:ilvl w:val="0"/>
-                <w:numId w:val="5"/>
+                <w:numId w:val="4"/>
               </w:numPr>
               <w:spacing w:line="276" w:lineRule="auto"/>
               <w:ind w:left="720" w:hanging="360"/>
@@ -3410,7 +3410,7 @@
             <w:pPr>
               <w:numPr>
                 <w:ilvl w:val="0"/>
-                <w:numId w:val="7"/>
+                <w:numId w:val="6"/>
               </w:numPr>
               <w:spacing w:line="276" w:lineRule="auto"/>
               <w:ind w:left="720" w:hanging="360"/>
@@ -3429,7 +3429,7 @@
             <w:pPr>
               <w:numPr>
                 <w:ilvl w:val="0"/>
-                <w:numId w:val="7"/>
+                <w:numId w:val="6"/>
               </w:numPr>
               <w:spacing w:line="276" w:lineRule="auto"/>
               <w:ind w:left="720" w:hanging="360"/>
@@ -3448,7 +3448,7 @@
             <w:pPr>
               <w:numPr>
                 <w:ilvl w:val="0"/>
-                <w:numId w:val="7"/>
+                <w:numId w:val="6"/>
               </w:numPr>
               <w:spacing w:line="276" w:lineRule="auto"/>
               <w:ind w:left="720" w:hanging="360"/>
@@ -3467,7 +3467,7 @@
             <w:pPr>
               <w:numPr>
                 <w:ilvl w:val="0"/>
-                <w:numId w:val="7"/>
+                <w:numId w:val="6"/>
               </w:numPr>
               <w:spacing w:line="276" w:lineRule="auto"/>
               <w:ind w:left="720" w:hanging="360"/>
@@ -3835,7 +3835,7 @@
               <w:widowControl w:val="1"/>
               <w:numPr>
                 <w:ilvl w:val="0"/>
-                <w:numId w:val="12"/>
+                <w:numId w:val="11"/>
               </w:numPr>
               <w:pBdr>
                 <w:top w:space="0" w:sz="0" w:val="nil"/>
@@ -3866,7 +3866,7 @@
               <w:widowControl w:val="1"/>
               <w:numPr>
                 <w:ilvl w:val="0"/>
-                <w:numId w:val="12"/>
+                <w:numId w:val="11"/>
               </w:numPr>
               <w:pBdr>
                 <w:top w:space="0" w:sz="0" w:val="nil"/>
@@ -3897,7 +3897,7 @@
               <w:widowControl w:val="1"/>
               <w:numPr>
                 <w:ilvl w:val="0"/>
-                <w:numId w:val="12"/>
+                <w:numId w:val="11"/>
               </w:numPr>
               <w:pBdr>
                 <w:top w:space="0" w:sz="0" w:val="nil"/>
@@ -3928,7 +3928,7 @@
             <w:pPr>
               <w:numPr>
                 <w:ilvl w:val="0"/>
-                <w:numId w:val="15"/>
+                <w:numId w:val="13"/>
               </w:numPr>
               <w:spacing w:line="276" w:lineRule="auto"/>
               <w:ind w:left="720" w:hanging="360"/>
@@ -4094,16 +4094,6 @@
               <w:t xml:space="preserve">Observations:</w:t>
             </w:r>
           </w:p>
-        </w:tc>
-      </w:tr>
-      <w:tr>
-        <w:trPr>
-          <w:cantSplit w:val="0"/>
-          <w:trHeight w:val="3089.2529296875005" w:hRule="atLeast"/>
-          <w:tblHeader w:val="0"/>
-        </w:trPr>
-        <w:tc>
-          <w:tcPr/>
           <w:p>
             <w:pPr>
               <w:rPr/>
@@ -4112,206 +4102,8 @@
               <w:rPr>
                 <w:rtl w:val="0"/>
               </w:rPr>
-              <w:t xml:space="preserve">2.5</w:t>
-            </w:r>
-          </w:p>
-        </w:tc>
-        <w:tc>
-          <w:tcPr/>
-          <w:p>
-            <w:pPr>
-              <w:rPr/>
-            </w:pPr>
-            <w:r>
-              <w:rPr>
-                <w:rtl w:val="0"/>
-              </w:rPr>
-              <w:t xml:space="preserve">HTML sanitizer</w:t>
-            </w:r>
-          </w:p>
-        </w:tc>
-        <w:tc>
-          <w:tcPr/>
-          <w:p>
-            <w:pPr>
-              <w:keepNext w:val="0"/>
-              <w:keepLines w:val="0"/>
-              <w:widowControl w:val="1"/>
-              <w:numPr>
-                <w:ilvl w:val="0"/>
-                <w:numId w:val="3"/>
-              </w:numPr>
-              <w:pBdr>
-                <w:top w:space="0" w:sz="0" w:val="nil"/>
-                <w:left w:space="0" w:sz="0" w:val="nil"/>
-                <w:bottom w:space="0" w:sz="0" w:val="nil"/>
-                <w:right w:space="0" w:sz="0" w:val="nil"/>
-                <w:between w:space="0" w:sz="0" w:val="nil"/>
-              </w:pBdr>
-              <w:shd w:fill="auto" w:val="clear"/>
-              <w:spacing w:after="0" w:before="0" w:line="276" w:lineRule="auto"/>
-              <w:ind w:left="720" w:right="0" w:hanging="360"/>
-              <w:jc w:val="left"/>
-              <w:rPr>
-                <w:u w:val="none"/>
-              </w:rPr>
-            </w:pPr>
-            <w:r>
-              <w:rPr>
-                <w:rtl w:val="0"/>
-              </w:rPr>
-              <w:t xml:space="preserve">Open sign-in page</w:t>
-            </w:r>
-          </w:p>
-          <w:p>
-            <w:pPr>
-              <w:keepNext w:val="0"/>
-              <w:keepLines w:val="0"/>
-              <w:widowControl w:val="1"/>
-              <w:numPr>
-                <w:ilvl w:val="0"/>
-                <w:numId w:val="3"/>
-              </w:numPr>
-              <w:pBdr>
-                <w:top w:space="0" w:sz="0" w:val="nil"/>
-                <w:left w:space="0" w:sz="0" w:val="nil"/>
-                <w:bottom w:space="0" w:sz="0" w:val="nil"/>
-                <w:right w:space="0" w:sz="0" w:val="nil"/>
-                <w:between w:space="0" w:sz="0" w:val="nil"/>
-              </w:pBdr>
-              <w:shd w:fill="auto" w:val="clear"/>
-              <w:spacing w:after="0" w:before="0" w:line="276" w:lineRule="auto"/>
-              <w:ind w:left="720" w:right="0" w:hanging="360"/>
-              <w:jc w:val="left"/>
-              <w:rPr>
-                <w:u w:val="none"/>
-              </w:rPr>
-            </w:pPr>
-            <w:r>
-              <w:rPr>
-                <w:rtl w:val="0"/>
-              </w:rPr>
-              <w:t xml:space="preserve">Type html within the character limit (e.g. &lt;input&gt;&lt;/input&gt;)</w:t>
-            </w:r>
-          </w:p>
-          <w:p>
-            <w:pPr>
-              <w:keepNext w:val="0"/>
-              <w:keepLines w:val="0"/>
-              <w:widowControl w:val="1"/>
-              <w:numPr>
-                <w:ilvl w:val="0"/>
-                <w:numId w:val="3"/>
-              </w:numPr>
-              <w:pBdr>
-                <w:top w:space="0" w:sz="0" w:val="nil"/>
-                <w:left w:space="0" w:sz="0" w:val="nil"/>
-                <w:bottom w:space="0" w:sz="0" w:val="nil"/>
-                <w:right w:space="0" w:sz="0" w:val="nil"/>
-                <w:between w:space="0" w:sz="0" w:val="nil"/>
-              </w:pBdr>
-              <w:shd w:fill="auto" w:val="clear"/>
-              <w:spacing w:after="0" w:before="0" w:line="276" w:lineRule="auto"/>
-              <w:ind w:left="720" w:right="0" w:hanging="360"/>
-              <w:jc w:val="left"/>
-              <w:rPr>
-                <w:u w:val="none"/>
-              </w:rPr>
-            </w:pPr>
-            <w:r>
-              <w:rPr>
-                <w:rtl w:val="0"/>
-              </w:rPr>
-              <w:t xml:space="preserve">Change name</w:t>
-            </w:r>
-          </w:p>
-          <w:p>
-            <w:pPr>
-              <w:keepNext w:val="0"/>
-              <w:keepLines w:val="0"/>
-              <w:widowControl w:val="1"/>
-              <w:numPr>
-                <w:ilvl w:val="0"/>
-                <w:numId w:val="3"/>
-              </w:numPr>
-              <w:pBdr>
-                <w:top w:space="0" w:sz="0" w:val="nil"/>
-                <w:left w:space="0" w:sz="0" w:val="nil"/>
-                <w:bottom w:space="0" w:sz="0" w:val="nil"/>
-                <w:right w:space="0" w:sz="0" w:val="nil"/>
-                <w:between w:space="0" w:sz="0" w:val="nil"/>
-              </w:pBdr>
-              <w:shd w:fill="auto" w:val="clear"/>
-              <w:spacing w:after="0" w:before="0" w:line="276" w:lineRule="auto"/>
-              <w:ind w:left="720" w:right="0" w:hanging="360"/>
-              <w:jc w:val="left"/>
-              <w:rPr>
-                <w:u w:val="none"/>
-              </w:rPr>
-            </w:pPr>
-            <w:r>
-              <w:rPr>
-                <w:rtl w:val="0"/>
-              </w:rPr>
-              <w:t xml:space="preserve">Add a new score</w:t>
-            </w:r>
-          </w:p>
-          <w:p>
-            <w:pPr>
-              <w:keepNext w:val="0"/>
-              <w:keepLines w:val="0"/>
-              <w:widowControl w:val="1"/>
-              <w:numPr>
-                <w:ilvl w:val="0"/>
-                <w:numId w:val="3"/>
-              </w:numPr>
-              <w:pBdr>
-                <w:top w:space="0" w:sz="0" w:val="nil"/>
-                <w:left w:space="0" w:sz="0" w:val="nil"/>
-                <w:bottom w:space="0" w:sz="0" w:val="nil"/>
-                <w:right w:space="0" w:sz="0" w:val="nil"/>
-                <w:between w:space="0" w:sz="0" w:val="nil"/>
-              </w:pBdr>
-              <w:shd w:fill="auto" w:val="clear"/>
-              <w:spacing w:after="0" w:before="0" w:line="276" w:lineRule="auto"/>
-              <w:ind w:left="720" w:right="0" w:hanging="360"/>
-              <w:jc w:val="left"/>
-              <w:rPr>
-                <w:u w:val="none"/>
-              </w:rPr>
-            </w:pPr>
-            <w:r>
-              <w:rPr>
-                <w:rtl w:val="0"/>
-              </w:rPr>
-              <w:t xml:space="preserve">Check stats page</w:t>
-            </w:r>
-          </w:p>
-        </w:tc>
-        <w:tc>
-          <w:tcPr/>
-          <w:p>
-            <w:pPr>
-              <w:numPr>
-                <w:ilvl w:val="0"/>
-                <w:numId w:val="13"/>
-              </w:numPr>
-              <w:spacing w:line="276" w:lineRule="auto"/>
-              <w:ind w:left="720" w:hanging="360"/>
-              <w:rPr>
-                <w:u w:val="none"/>
-              </w:rPr>
-            </w:pPr>
-            <w:r>
-              <w:rPr>
-                <w:rtl w:val="0"/>
-              </w:rPr>
-              <w:t xml:space="preserve">Name in stats page should be displayed as text rather than the html element</w:t>
-            </w:r>
-          </w:p>
-        </w:tc>
-        <w:tc>
-          <w:tcPr/>
+            </w:r>
+          </w:p>
           <w:p>
             <w:pPr>
               <w:rPr/>
@@ -4714,6 +4506,116 @@
   <w:abstractNum w:abstractNumId="3">
     <w:lvl w:ilvl="0">
       <w:start w:val="1"/>
+      <w:numFmt w:val="bullet"/>
+      <w:lvlText w:val="-"/>
+      <w:lvlJc w:val="left"/>
+      <w:pPr>
+        <w:ind w:left="720" w:hanging="360"/>
+      </w:pPr>
+      <w:rPr>
+        <w:u w:val="none"/>
+      </w:rPr>
+    </w:lvl>
+    <w:lvl w:ilvl="1">
+      <w:start w:val="1"/>
+      <w:numFmt w:val="bullet"/>
+      <w:lvlText w:val="-"/>
+      <w:lvlJc w:val="left"/>
+      <w:pPr>
+        <w:ind w:left="1440" w:hanging="360"/>
+      </w:pPr>
+      <w:rPr>
+        <w:u w:val="none"/>
+      </w:rPr>
+    </w:lvl>
+    <w:lvl w:ilvl="2">
+      <w:start w:val="1"/>
+      <w:numFmt w:val="bullet"/>
+      <w:lvlText w:val="-"/>
+      <w:lvlJc w:val="left"/>
+      <w:pPr>
+        <w:ind w:left="2160" w:hanging="360"/>
+      </w:pPr>
+      <w:rPr>
+        <w:u w:val="none"/>
+      </w:rPr>
+    </w:lvl>
+    <w:lvl w:ilvl="3">
+      <w:start w:val="1"/>
+      <w:numFmt w:val="bullet"/>
+      <w:lvlText w:val="-"/>
+      <w:lvlJc w:val="left"/>
+      <w:pPr>
+        <w:ind w:left="2880" w:hanging="360"/>
+      </w:pPr>
+      <w:rPr>
+        <w:u w:val="none"/>
+      </w:rPr>
+    </w:lvl>
+    <w:lvl w:ilvl="4">
+      <w:start w:val="1"/>
+      <w:numFmt w:val="bullet"/>
+      <w:lvlText w:val="-"/>
+      <w:lvlJc w:val="left"/>
+      <w:pPr>
+        <w:ind w:left="3600" w:hanging="360"/>
+      </w:pPr>
+      <w:rPr>
+        <w:u w:val="none"/>
+      </w:rPr>
+    </w:lvl>
+    <w:lvl w:ilvl="5">
+      <w:start w:val="1"/>
+      <w:numFmt w:val="bullet"/>
+      <w:lvlText w:val="-"/>
+      <w:lvlJc w:val="left"/>
+      <w:pPr>
+        <w:ind w:left="4320" w:hanging="360"/>
+      </w:pPr>
+      <w:rPr>
+        <w:u w:val="none"/>
+      </w:rPr>
+    </w:lvl>
+    <w:lvl w:ilvl="6">
+      <w:start w:val="1"/>
+      <w:numFmt w:val="bullet"/>
+      <w:lvlText w:val="-"/>
+      <w:lvlJc w:val="left"/>
+      <w:pPr>
+        <w:ind w:left="5040" w:hanging="360"/>
+      </w:pPr>
+      <w:rPr>
+        <w:u w:val="none"/>
+      </w:rPr>
+    </w:lvl>
+    <w:lvl w:ilvl="7">
+      <w:start w:val="1"/>
+      <w:numFmt w:val="bullet"/>
+      <w:lvlText w:val="-"/>
+      <w:lvlJc w:val="left"/>
+      <w:pPr>
+        <w:ind w:left="5760" w:hanging="360"/>
+      </w:pPr>
+      <w:rPr>
+        <w:u w:val="none"/>
+      </w:rPr>
+    </w:lvl>
+    <w:lvl w:ilvl="8">
+      <w:start w:val="1"/>
+      <w:numFmt w:val="bullet"/>
+      <w:lvlText w:val="-"/>
+      <w:lvlJc w:val="left"/>
+      <w:pPr>
+        <w:ind w:left="6480" w:hanging="360"/>
+      </w:pPr>
+      <w:rPr>
+        <w:u w:val="none"/>
+      </w:rPr>
+    </w:lvl>
+  </w:abstractNum>
+  <w:abstractNum w:abstractNumId="4">
+    <w:lvl w:ilvl="0">
+      <w:start w:val="1"/>
       <w:numFmt w:val="decimal"/>
       <w:lvlText w:val="%1."/>
       <w:lvlJc w:val="left"/>
@@ -4821,14 +4723,14 @@
       </w:rPr>
     </w:lvl>
   </w:abstractNum>
-  <w:abstractNum w:abstractNumId="4">
+  <w:abstractNum w:abstractNumId="5">
     <w:lvl w:ilvl="0">
       <w:start w:val="1"/>
       <w:numFmt w:val="bullet"/>
-      <w:lvlText w:val="-"/>
-      <w:lvlJc w:val="left"/>
-      <w:pPr>
-        <w:ind w:left="720" w:hanging="360"/>
+      <w:lvlText w:val="●"/>
+      <w:lvlJc w:val="left"/>
+      <w:pPr>
+        <w:ind w:left="2160" w:hanging="360"/>
       </w:pPr>
       <w:rPr>
         <w:u w:val="none"/>
@@ -4837,10 +4739,10 @@
     <w:lvl w:ilvl="1">
       <w:start w:val="1"/>
       <w:numFmt w:val="bullet"/>
-      <w:lvlText w:val="-"/>
-      <w:lvlJc w:val="left"/>
-      <w:pPr>
-        <w:ind w:left="1440" w:hanging="360"/>
+      <w:lvlText w:val="○"/>
+      <w:lvlJc w:val="left"/>
+      <w:pPr>
+        <w:ind w:left="2880" w:hanging="360"/>
       </w:pPr>
       <w:rPr>
         <w:u w:val="none"/>
@@ -4849,10 +4751,10 @@
     <w:lvl w:ilvl="2">
       <w:start w:val="1"/>
       <w:numFmt w:val="bullet"/>
-      <w:lvlText w:val="-"/>
-      <w:lvlJc w:val="left"/>
-      <w:pPr>
-        <w:ind w:left="2160" w:hanging="360"/>
+      <w:lvlText w:val="■"/>
+      <w:lvlJc w:val="left"/>
+      <w:pPr>
+        <w:ind w:left="3600" w:hanging="360"/>
       </w:pPr>
       <w:rPr>
         <w:u w:val="none"/>
@@ -4861,10 +4763,10 @@
     <w:lvl w:ilvl="3">
       <w:start w:val="1"/>
       <w:numFmt w:val="bullet"/>
-      <w:lvlText w:val="-"/>
-      <w:lvlJc w:val="left"/>
-      <w:pPr>
-        <w:ind w:left="2880" w:hanging="360"/>
+      <w:lvlText w:val="●"/>
+      <w:lvlJc w:val="left"/>
+      <w:pPr>
+        <w:ind w:left="4320" w:hanging="360"/>
       </w:pPr>
       <w:rPr>
         <w:u w:val="none"/>
@@ -4873,10 +4775,10 @@
     <w:lvl w:ilvl="4">
       <w:start w:val="1"/>
       <w:numFmt w:val="bullet"/>
-      <w:lvlText w:val="-"/>
-      <w:lvlJc w:val="left"/>
-      <w:pPr>
-        <w:ind w:left="3600" w:hanging="360"/>
+      <w:lvlText w:val="○"/>
+      <w:lvlJc w:val="left"/>
+      <w:pPr>
+        <w:ind w:left="5040" w:hanging="360"/>
       </w:pPr>
       <w:rPr>
         <w:u w:val="none"/>
@@ -4885,10 +4787,10 @@
     <w:lvl w:ilvl="5">
       <w:start w:val="1"/>
       <w:numFmt w:val="bullet"/>
-      <w:lvlText w:val="-"/>
-      <w:lvlJc w:val="left"/>
-      <w:pPr>
-        <w:ind w:left="4320" w:hanging="360"/>
+      <w:lvlText w:val="■"/>
+      <w:lvlJc w:val="left"/>
+      <w:pPr>
+        <w:ind w:left="5760" w:hanging="360"/>
       </w:pPr>
       <w:rPr>
         <w:u w:val="none"/>
@@ -4897,10 +4799,10 @@
     <w:lvl w:ilvl="6">
       <w:start w:val="1"/>
       <w:numFmt w:val="bullet"/>
-      <w:lvlText w:val="-"/>
-      <w:lvlJc w:val="left"/>
-      <w:pPr>
-        <w:ind w:left="5040" w:hanging="360"/>
+      <w:lvlText w:val="●"/>
+      <w:lvlJc w:val="left"/>
+      <w:pPr>
+        <w:ind w:left="6480" w:hanging="360"/>
       </w:pPr>
       <w:rPr>
         <w:u w:val="none"/>
@@ -4909,10 +4811,10 @@
     <w:lvl w:ilvl="7">
       <w:start w:val="1"/>
       <w:numFmt w:val="bullet"/>
-      <w:lvlText w:val="-"/>
-      <w:lvlJc w:val="left"/>
-      <w:pPr>
-        <w:ind w:left="5760" w:hanging="360"/>
+      <w:lvlText w:val="○"/>
+      <w:lvlJc w:val="left"/>
+      <w:pPr>
+        <w:ind w:left="7200" w:hanging="360"/>
       </w:pPr>
       <w:rPr>
         <w:u w:val="none"/>
@@ -4921,17 +4823,17 @@
     <w:lvl w:ilvl="8">
       <w:start w:val="1"/>
       <w:numFmt w:val="bullet"/>
-      <w:lvlText w:val="-"/>
-      <w:lvlJc w:val="left"/>
-      <w:pPr>
-        <w:ind w:left="6480" w:hanging="360"/>
+      <w:lvlText w:val="■"/>
+      <w:lvlJc w:val="left"/>
+      <w:pPr>
+        <w:ind w:left="7920" w:hanging="360"/>
       </w:pPr>
       <w:rPr>
         <w:u w:val="none"/>
       </w:rPr>
     </w:lvl>
   </w:abstractNum>
-  <w:abstractNum w:abstractNumId="5">
+  <w:abstractNum w:abstractNumId="6">
     <w:lvl w:ilvl="0">
       <w:start w:val="1"/>
       <w:numFmt w:val="decimal"/>
@@ -5041,116 +4943,6 @@
       </w:rPr>
     </w:lvl>
   </w:abstractNum>
-  <w:abstractNum w:abstractNumId="6">
-    <w:lvl w:ilvl="0">
-      <w:start w:val="1"/>
-      <w:numFmt w:val="bullet"/>
-      <w:lvlText w:val="●"/>
-      <w:lvlJc w:val="left"/>
-      <w:pPr>
-        <w:ind w:left="2160" w:hanging="360"/>
-      </w:pPr>
-      <w:rPr>
-        <w:u w:val="none"/>
-      </w:rPr>
-    </w:lvl>
-    <w:lvl w:ilvl="1">
-      <w:start w:val="1"/>
-      <w:numFmt w:val="bullet"/>
-      <w:lvlText w:val="○"/>
-      <w:lvlJc w:val="left"/>
-      <w:pPr>
-        <w:ind w:left="2880" w:hanging="360"/>
-      </w:pPr>
-      <w:rPr>
-        <w:u w:val="none"/>
-      </w:rPr>
-    </w:lvl>
-    <w:lvl w:ilvl="2">
-      <w:start w:val="1"/>
-      <w:numFmt w:val="bullet"/>
-      <w:lvlText w:val="■"/>
-      <w:lvlJc w:val="left"/>
-      <w:pPr>
-        <w:ind w:left="3600" w:hanging="360"/>
-      </w:pPr>
-      <w:rPr>
-        <w:u w:val="none"/>
-      </w:rPr>
-    </w:lvl>
-    <w:lvl w:ilvl="3">
-      <w:start w:val="1"/>
-      <w:numFmt w:val="bullet"/>
-      <w:lvlText w:val="●"/>
-      <w:lvlJc w:val="left"/>
-      <w:pPr>
-        <w:ind w:left="4320" w:hanging="360"/>
-      </w:pPr>
-      <w:rPr>
-        <w:u w:val="none"/>
-      </w:rPr>
-    </w:lvl>
-    <w:lvl w:ilvl="4">
-      <w:start w:val="1"/>
-      <w:numFmt w:val="bullet"/>
-      <w:lvlText w:val="○"/>
-      <w:lvlJc w:val="left"/>
-      <w:pPr>
-        <w:ind w:left="5040" w:hanging="360"/>
-      </w:pPr>
-      <w:rPr>
-        <w:u w:val="none"/>
-      </w:rPr>
-    </w:lvl>
-    <w:lvl w:ilvl="5">
-      <w:start w:val="1"/>
-      <w:numFmt w:val="bullet"/>
-      <w:lvlText w:val="■"/>
-      <w:lvlJc w:val="left"/>
-      <w:pPr>
-        <w:ind w:left="5760" w:hanging="360"/>
-      </w:pPr>
-      <w:rPr>
-        <w:u w:val="none"/>
-      </w:rPr>
-    </w:lvl>
-    <w:lvl w:ilvl="6">
-      <w:start w:val="1"/>
-      <w:numFmt w:val="bullet"/>
-      <w:lvlText w:val="●"/>
-      <w:lvlJc w:val="left"/>
-      <w:pPr>
-        <w:ind w:left="6480" w:hanging="360"/>
-      </w:pPr>
-      <w:rPr>
-        <w:u w:val="none"/>
-      </w:rPr>
-    </w:lvl>
-    <w:lvl w:ilvl="7">
-      <w:start w:val="1"/>
-      <w:numFmt w:val="bullet"/>
-      <w:lvlText w:val="○"/>
-      <w:lvlJc w:val="left"/>
-      <w:pPr>
-        <w:ind w:left="7200" w:hanging="360"/>
-      </w:pPr>
-      <w:rPr>
-        <w:u w:val="none"/>
-      </w:rPr>
-    </w:lvl>
-    <w:lvl w:ilvl="8">
-      <w:start w:val="1"/>
-      <w:numFmt w:val="bullet"/>
-      <w:lvlText w:val="■"/>
-      <w:lvlJc w:val="left"/>
-      <w:pPr>
-        <w:ind w:left="7920" w:hanging="360"/>
-      </w:pPr>
-      <w:rPr>
-        <w:u w:val="none"/>
-      </w:rPr>
-    </w:lvl>
-  </w:abstractNum>
   <w:abstractNum w:abstractNumId="7">
     <w:lvl w:ilvl="0">
       <w:start w:val="1"/>
@@ -5266,6 +5058,116 @@
       <w:start w:val="1"/>
       <w:numFmt w:val="decimal"/>
       <w:lvlText w:val="%1."/>
+      <w:lvlJc w:val="right"/>
+      <w:pPr>
+        <w:ind w:left="720" w:hanging="360"/>
+      </w:pPr>
+      <w:rPr>
+        <w:u w:val="none"/>
+      </w:rPr>
+    </w:lvl>
+    <w:lvl w:ilvl="1">
+      <w:start w:val="1"/>
+      <w:numFmt w:val="decimal"/>
+      <w:lvlText w:val="%1.%2."/>
+      <w:lvlJc w:val="right"/>
+      <w:pPr>
+        <w:ind w:left="1440" w:hanging="360"/>
+      </w:pPr>
+      <w:rPr>
+        <w:u w:val="none"/>
+      </w:rPr>
+    </w:lvl>
+    <w:lvl w:ilvl="2">
+      <w:start w:val="1"/>
+      <w:numFmt w:val="decimal"/>
+      <w:lvlText w:val="%1.%2.%3."/>
+      <w:lvlJc w:val="right"/>
+      <w:pPr>
+        <w:ind w:left="2160" w:hanging="360"/>
+      </w:pPr>
+      <w:rPr>
+        <w:u w:val="none"/>
+      </w:rPr>
+    </w:lvl>
+    <w:lvl w:ilvl="3">
+      <w:start w:val="1"/>
+      <w:numFmt w:val="decimal"/>
+      <w:lvlText w:val="%1.%2.%3.%4."/>
+      <w:lvlJc w:val="right"/>
+      <w:pPr>
+        <w:ind w:left="2880" w:hanging="360"/>
+      </w:pPr>
+      <w:rPr>
+        <w:u w:val="none"/>
+      </w:rPr>
+    </w:lvl>
+    <w:lvl w:ilvl="4">
+      <w:start w:val="1"/>
+      <w:numFmt w:val="decimal"/>
+      <w:lvlText w:val="%1.%2.%3.%4.%5."/>
+      <w:lvlJc w:val="right"/>
+      <w:pPr>
+        <w:ind w:left="3600" w:hanging="360"/>
+      </w:pPr>
+      <w:rPr>
+        <w:u w:val="none"/>
+      </w:rPr>
+    </w:lvl>
+    <w:lvl w:ilvl="5">
+      <w:start w:val="1"/>
+      <w:numFmt w:val="decimal"/>
+      <w:lvlText w:val="%1.%2.%3.%4.%5.%6."/>
+      <w:lvlJc w:val="right"/>
+      <w:pPr>
+        <w:ind w:left="4320" w:hanging="360"/>
+      </w:pPr>
+      <w:rPr>
+        <w:u w:val="none"/>
+      </w:rPr>
+    </w:lvl>
+    <w:lvl w:ilvl="6">
+      <w:start w:val="1"/>
+      <w:numFmt w:val="decimal"/>
+      <w:lvlText w:val="%1.%2.%3.%4.%5.%6.%7."/>
+      <w:lvlJc w:val="right"/>
+      <w:pPr>
+        <w:ind w:left="5040" w:hanging="360"/>
+      </w:pPr>
+      <w:rPr>
+        <w:u w:val="none"/>
+      </w:rPr>
+    </w:lvl>
+    <w:lvl w:ilvl="7">
+      <w:start w:val="1"/>
+      <w:numFmt w:val="decimal"/>
+      <w:lvlText w:val="%1.%2.%3.%4.%5.%6.%7.%8."/>
+      <w:lvlJc w:val="right"/>
+      <w:pPr>
+        <w:ind w:left="5760" w:hanging="360"/>
+      </w:pPr>
+      <w:rPr>
+        <w:u w:val="none"/>
+      </w:rPr>
+    </w:lvl>
+    <w:lvl w:ilvl="8">
+      <w:start w:val="1"/>
+      <w:numFmt w:val="decimal"/>
+      <w:lvlText w:val="%1.%2.%3.%4.%5.%6.%7.%8.%9."/>
+      <w:lvlJc w:val="right"/>
+      <w:pPr>
+        <w:ind w:left="6480" w:hanging="360"/>
+      </w:pPr>
+      <w:rPr>
+        <w:u w:val="none"/>
+      </w:rPr>
+    </w:lvl>
+  </w:abstractNum>
+  <w:abstractNum w:abstractNumId="9">
+    <w:lvl w:ilvl="0">
+      <w:start w:val="1"/>
+      <w:numFmt w:val="decimal"/>
+      <w:lvlText w:val="%1."/>
       <w:lvlJc w:val="left"/>
       <w:pPr>
         <w:ind w:left="720" w:hanging="360"/>
@@ -5371,116 +5273,6 @@
       </w:rPr>
     </w:lvl>
   </w:abstractNum>
-  <w:abstractNum w:abstractNumId="9">
-    <w:lvl w:ilvl="0">
-      <w:start w:val="1"/>
-      <w:numFmt w:val="decimal"/>
-      <w:lvlText w:val="%1."/>
-      <w:lvlJc w:val="right"/>
-      <w:pPr>
-        <w:ind w:left="720" w:hanging="360"/>
-      </w:pPr>
-      <w:rPr>
-        <w:u w:val="none"/>
-      </w:rPr>
-    </w:lvl>
-    <w:lvl w:ilvl="1">
-      <w:start w:val="1"/>
-      <w:numFmt w:val="decimal"/>
-      <w:lvlText w:val="%1.%2."/>
-      <w:lvlJc w:val="right"/>
-      <w:pPr>
-        <w:ind w:left="1440" w:hanging="360"/>
-      </w:pPr>
-      <w:rPr>
-        <w:u w:val="none"/>
-      </w:rPr>
-    </w:lvl>
-    <w:lvl w:ilvl="2">
-      <w:start w:val="1"/>
-      <w:numFmt w:val="decimal"/>
-      <w:lvlText w:val="%1.%2.%3."/>
-      <w:lvlJc w:val="right"/>
-      <w:pPr>
-        <w:ind w:left="2160" w:hanging="360"/>
-      </w:pPr>
-      <w:rPr>
-        <w:u w:val="none"/>
-      </w:rPr>
-    </w:lvl>
-    <w:lvl w:ilvl="3">
-      <w:start w:val="1"/>
-      <w:numFmt w:val="decimal"/>
-      <w:lvlText w:val="%1.%2.%3.%4."/>
-      <w:lvlJc w:val="right"/>
-      <w:pPr>
-        <w:ind w:left="2880" w:hanging="360"/>
-      </w:pPr>
-      <w:rPr>
-        <w:u w:val="none"/>
-      </w:rPr>
-    </w:lvl>
-    <w:lvl w:ilvl="4">
-      <w:start w:val="1"/>
-      <w:numFmt w:val="decimal"/>
-      <w:lvlText w:val="%1.%2.%3.%4.%5."/>
-      <w:lvlJc w:val="right"/>
-      <w:pPr>
-        <w:ind w:left="3600" w:hanging="360"/>
-      </w:pPr>
-      <w:rPr>
-        <w:u w:val="none"/>
-      </w:rPr>
-    </w:lvl>
-    <w:lvl w:ilvl="5">
-      <w:start w:val="1"/>
-      <w:numFmt w:val="decimal"/>
-      <w:lvlText w:val="%1.%2.%3.%4.%5.%6."/>
-      <w:lvlJc w:val="right"/>
-      <w:pPr>
-        <w:ind w:left="4320" w:hanging="360"/>
-      </w:pPr>
-      <w:rPr>
-        <w:u w:val="none"/>
-      </w:rPr>
-    </w:lvl>
-    <w:lvl w:ilvl="6">
-      <w:start w:val="1"/>
-      <w:numFmt w:val="decimal"/>
-      <w:lvlText w:val="%1.%2.%3.%4.%5.%6.%7."/>
-      <w:lvlJc w:val="right"/>
-      <w:pPr>
-        <w:ind w:left="5040" w:hanging="360"/>
-      </w:pPr>
-      <w:rPr>
-        <w:u w:val="none"/>
-      </w:rPr>
-    </w:lvl>
-    <w:lvl w:ilvl="7">
-      <w:start w:val="1"/>
-      <w:numFmt w:val="decimal"/>
-      <w:lvlText w:val="%1.%2.%3.%4.%5.%6.%7.%8."/>
-      <w:lvlJc w:val="right"/>
-      <w:pPr>
-        <w:ind w:left="5760" w:hanging="360"/>
-      </w:pPr>
-      <w:rPr>
-        <w:u w:val="none"/>
-      </w:rPr>
-    </w:lvl>
-    <w:lvl w:ilvl="8">
-      <w:start w:val="1"/>
-      <w:numFmt w:val="decimal"/>
-      <w:lvlText w:val="%1.%2.%3.%4.%5.%6.%7.%8.%9."/>
-      <w:lvlJc w:val="right"/>
-      <w:pPr>
-        <w:ind w:left="6480" w:hanging="360"/>
-      </w:pPr>
-      <w:rPr>
-        <w:u w:val="none"/>
-      </w:rPr>
-    </w:lvl>
-  </w:abstractNum>
   <w:abstractNum w:abstractNumId="10">
     <w:lvl w:ilvl="0">
       <w:start w:val="1"/>
@@ -5812,226 +5604,6 @@
     </w:lvl>
   </w:abstractNum>
   <w:abstractNum w:abstractNumId="13">
-    <w:lvl w:ilvl="0">
-      <w:start w:val="1"/>
-      <w:numFmt w:val="decimal"/>
-      <w:lvlText w:val="%1."/>
-      <w:lvlJc w:val="left"/>
-      <w:pPr>
-        <w:ind w:left="720" w:hanging="360"/>
-      </w:pPr>
-      <w:rPr>
-        <w:u w:val="none"/>
-      </w:rPr>
-    </w:lvl>
-    <w:lvl w:ilvl="1">
-      <w:start w:val="1"/>
-      <w:numFmt w:val="lowerLetter"/>
-      <w:lvlText w:val="%2."/>
-      <w:lvlJc w:val="left"/>
-      <w:pPr>
-        <w:ind w:left="1440" w:hanging="360"/>
-      </w:pPr>
-      <w:rPr>
-        <w:u w:val="none"/>
-      </w:rPr>
-    </w:lvl>
-    <w:lvl w:ilvl="2">
-      <w:start w:val="1"/>
-      <w:numFmt w:val="lowerRoman"/>
-      <w:lvlText w:val="%3."/>
-      <w:lvlJc w:val="right"/>
-      <w:pPr>
-        <w:ind w:left="2160" w:hanging="360"/>
-      </w:pPr>
-      <w:rPr>
-        <w:u w:val="none"/>
-      </w:rPr>
-    </w:lvl>
-    <w:lvl w:ilvl="3">
-      <w:start w:val="1"/>
-      <w:numFmt w:val="decimal"/>
-      <w:lvlText w:val="%4."/>
-      <w:lvlJc w:val="left"/>
-      <w:pPr>
-        <w:ind w:left="2880" w:hanging="360"/>
-      </w:pPr>
-      <w:rPr>
-        <w:u w:val="none"/>
-      </w:rPr>
-    </w:lvl>
-    <w:lvl w:ilvl="4">
-      <w:start w:val="1"/>
-      <w:numFmt w:val="lowerLetter"/>
-      <w:lvlText w:val="%5."/>
-      <w:lvlJc w:val="left"/>
-      <w:pPr>
-        <w:ind w:left="3600" w:hanging="360"/>
-      </w:pPr>
-      <w:rPr>
-        <w:u w:val="none"/>
-      </w:rPr>
-    </w:lvl>
-    <w:lvl w:ilvl="5">
-      <w:start w:val="1"/>
-      <w:numFmt w:val="lowerRoman"/>
-      <w:lvlText w:val="%6."/>
-      <w:lvlJc w:val="right"/>
-      <w:pPr>
-        <w:ind w:left="4320" w:hanging="360"/>
-      </w:pPr>
-      <w:rPr>
-        <w:u w:val="none"/>
-      </w:rPr>
-    </w:lvl>
-    <w:lvl w:ilvl="6">
-      <w:start w:val="1"/>
-      <w:numFmt w:val="decimal"/>
-      <w:lvlText w:val="%7."/>
-      <w:lvlJc w:val="left"/>
-      <w:pPr>
-        <w:ind w:left="5040" w:hanging="360"/>
-      </w:pPr>
-      <w:rPr>
-        <w:u w:val="none"/>
-      </w:rPr>
-    </w:lvl>
-    <w:lvl w:ilvl="7">
-      <w:start w:val="1"/>
-      <w:numFmt w:val="lowerLetter"/>
-      <w:lvlText w:val="%8."/>
-      <w:lvlJc w:val="left"/>
-      <w:pPr>
-        <w:ind w:left="5760" w:hanging="360"/>
-      </w:pPr>
-      <w:rPr>
-        <w:u w:val="none"/>
-      </w:rPr>
-    </w:lvl>
-    <w:lvl w:ilvl="8">
-      <w:start w:val="1"/>
-      <w:numFmt w:val="lowerRoman"/>
-      <w:lvlText w:val="%9."/>
-      <w:lvlJc w:val="right"/>
-      <w:pPr>
-        <w:ind w:left="6480" w:hanging="360"/>
-      </w:pPr>
-      <w:rPr>
-        <w:u w:val="none"/>
-      </w:rPr>
-    </w:lvl>
-  </w:abstractNum>
-  <w:abstractNum w:abstractNumId="14">
-    <w:lvl w:ilvl="0">
-      <w:start w:val="1"/>
-      <w:numFmt w:val="decimal"/>
-      <w:lvlText w:val="%1."/>
-      <w:lvlJc w:val="left"/>
-      <w:pPr>
-        <w:ind w:left="720" w:hanging="360"/>
-      </w:pPr>
-      <w:rPr>
-        <w:u w:val="none"/>
-      </w:rPr>
-    </w:lvl>
-    <w:lvl w:ilvl="1">
-      <w:start w:val="1"/>
-      <w:numFmt w:val="lowerLetter"/>
-      <w:lvlText w:val="%2."/>
-      <w:lvlJc w:val="left"/>
-      <w:pPr>
-        <w:ind w:left="1440" w:hanging="360"/>
-      </w:pPr>
-      <w:rPr>
-        <w:u w:val="none"/>
-      </w:rPr>
-    </w:lvl>
-    <w:lvl w:ilvl="2">
-      <w:start w:val="1"/>
-      <w:numFmt w:val="lowerRoman"/>
-      <w:lvlText w:val="%3."/>
-      <w:lvlJc w:val="right"/>
-      <w:pPr>
-        <w:ind w:left="2160" w:hanging="360"/>
-      </w:pPr>
-      <w:rPr>
-        <w:u w:val="none"/>
-      </w:rPr>
-    </w:lvl>
-    <w:lvl w:ilvl="3">
-      <w:start w:val="1"/>
-      <w:numFmt w:val="decimal"/>
-      <w:lvlText w:val="%4."/>
-      <w:lvlJc w:val="left"/>
-      <w:pPr>
-        <w:ind w:left="2880" w:hanging="360"/>
-      </w:pPr>
-      <w:rPr>
-        <w:u w:val="none"/>
-      </w:rPr>
-    </w:lvl>
-    <w:lvl w:ilvl="4">
-      <w:start w:val="1"/>
-      <w:numFmt w:val="lowerLetter"/>
-      <w:lvlText w:val="%5."/>
-      <w:lvlJc w:val="left"/>
-      <w:pPr>
-        <w:ind w:left="3600" w:hanging="360"/>
-      </w:pPr>
-      <w:rPr>
-        <w:u w:val="none"/>
-      </w:rPr>
-    </w:lvl>
-    <w:lvl w:ilvl="5">
-      <w:start w:val="1"/>
-      <w:numFmt w:val="lowerRoman"/>
-      <w:lvlText w:val="%6."/>
-      <w:lvlJc w:val="right"/>
-      <w:pPr>
-        <w:ind w:left="4320" w:hanging="360"/>
-      </w:pPr>
-      <w:rPr>
-        <w:u w:val="none"/>
-      </w:rPr>
-    </w:lvl>
-    <w:lvl w:ilvl="6">
-      <w:start w:val="1"/>
-      <w:numFmt w:val="decimal"/>
-      <w:lvlText w:val="%7."/>
-      <w:lvlJc w:val="left"/>
-      <w:pPr>
-        <w:ind w:left="5040" w:hanging="360"/>
-      </w:pPr>
-      <w:rPr>
-        <w:u w:val="none"/>
-      </w:rPr>
-    </w:lvl>
-    <w:lvl w:ilvl="7">
-      <w:start w:val="1"/>
-      <w:numFmt w:val="lowerLetter"/>
-      <w:lvlText w:val="%8."/>
-      <w:lvlJc w:val="left"/>
-      <w:pPr>
-        <w:ind w:left="5760" w:hanging="360"/>
-      </w:pPr>
-      <w:rPr>
-        <w:u w:val="none"/>
-      </w:rPr>
-    </w:lvl>
-    <w:lvl w:ilvl="8">
-      <w:start w:val="1"/>
-      <w:numFmt w:val="lowerRoman"/>
-      <w:lvlText w:val="%9."/>
-      <w:lvlJc w:val="right"/>
-      <w:pPr>
-        <w:ind w:left="6480" w:hanging="360"/>
-      </w:pPr>
-      <w:rPr>
-        <w:u w:val="none"/>
-      </w:rPr>
-    </w:lvl>
-  </w:abstractNum>
-  <w:abstractNum w:abstractNumId="15">
     <w:lvl w:ilvl="0">
       <w:start w:val="1"/>
       <w:numFmt w:val="decimal"/>
@@ -6179,12 +5751,6 @@
   </w:num>
   <w:num w:numId="13">
     <w:abstractNumId w:val="13"/>
-  </w:num>
-  <w:num w:numId="14">
-    <w:abstractNumId w:val="14"/>
-  </w:num>
-  <w:num w:numId="15">
-    <w:abstractNumId w:val="15"/>
   </w:num>
 </w:numbering>
 </file>

</xml_diff>